<commit_message>
Fix bug location is null
</commit_message>
<xml_diff>
--- a/Exercise_1_1/README.docx
+++ b/Exercise_1_1/README.docx
@@ -125,24 +125,86 @@
         </w:numPr>
       </w:pPr>
       <w:r>
-        <w:t>Nếu kết quả không tồn tại, hoặc nhập input sai, sẽ có lỗi</w:t>
-      </w:r>
-      <w:r>
-        <w:t xml:space="preserve"> như sau</w:t>
-      </w:r>
-      <w:r>
-        <w:t xml:space="preserve">: </w:t>
+        <w:t xml:space="preserve">Nếu kết quả không tồn tại, </w:t>
+      </w:r>
+      <w:r>
+        <w:t xml:space="preserve">“Location is null” sẽ được trả về. </w:t>
       </w:r>
     </w:p>
     <w:p>
       <w:pPr>
         <w:pStyle w:val="ListParagraph"/>
-      </w:pPr>
+        <w:numPr>
+          <w:ilvl w:val="0"/>
+          <w:numId w:val="1"/>
+        </w:numPr>
+      </w:pPr>
+      <w:r>
+        <w:lastRenderedPageBreak/>
+        <w:t xml:space="preserve">Nhập input sai, sẽ có lỗi như sau: </w:t>
+      </w:r>
       <w:r>
         <w:rPr>
           <w:noProof/>
         </w:rPr>
-        <w:lastRenderedPageBreak/>
+        <w:drawing>
+          <wp:inline distT="0" distB="0" distL="0" distR="0">
+            <wp:extent cx="2482972" cy="4417621"/>
+            <wp:effectExtent l="0" t="0" r="0" b="2540"/>
+            <wp:docPr id="1" name="Picture 1" descr="https://scontent.fsgn5-3.fna.fbcdn.net/v/t1.0-9/29249342_1634220290002955_667231158072770560_n.jpg?oh=3918cc7c9ed49d2df27469798c0f8edd&amp;oe=5B3EE793"/>
+            <wp:cNvGraphicFramePr>
+              <a:graphicFrameLocks xmlns:a="http://schemas.openxmlformats.org/drawingml/2006/main" noChangeAspect="1"/>
+            </wp:cNvGraphicFramePr>
+            <a:graphic xmlns:a="http://schemas.openxmlformats.org/drawingml/2006/main">
+              <a:graphicData uri="http://schemas.openxmlformats.org/drawingml/2006/picture">
+                <pic:pic xmlns:pic="http://schemas.openxmlformats.org/drawingml/2006/picture">
+                  <pic:nvPicPr>
+                    <pic:cNvPr id="0" name="Picture 1" descr="https://scontent.fsgn5-3.fna.fbcdn.net/v/t1.0-9/29249342_1634220290002955_667231158072770560_n.jpg?oh=3918cc7c9ed49d2df27469798c0f8edd&amp;oe=5B3EE793"/>
+                    <pic:cNvPicPr>
+                      <a:picLocks noChangeAspect="1" noChangeArrowheads="1"/>
+                    </pic:cNvPicPr>
+                  </pic:nvPicPr>
+                  <pic:blipFill>
+                    <a:blip r:embed="rId6">
+                      <a:extLst>
+                        <a:ext uri="{28A0092B-C50C-407E-A947-70E740481C1C}">
+                          <a14:useLocalDpi xmlns:a14="http://schemas.microsoft.com/office/drawing/2010/main" val="0"/>
+                        </a:ext>
+                      </a:extLst>
+                    </a:blip>
+                    <a:srcRect/>
+                    <a:stretch>
+                      <a:fillRect/>
+                    </a:stretch>
+                  </pic:blipFill>
+                  <pic:spPr bwMode="auto">
+                    <a:xfrm>
+                      <a:off x="0" y="0"/>
+                      <a:ext cx="2493499" cy="4436350"/>
+                    </a:xfrm>
+                    <a:prstGeom prst="rect">
+                      <a:avLst/>
+                    </a:prstGeom>
+                    <a:noFill/>
+                    <a:ln>
+                      <a:noFill/>
+                    </a:ln>
+                  </pic:spPr>
+                </pic:pic>
+              </a:graphicData>
+            </a:graphic>
+          </wp:inline>
+        </w:drawing>
+      </w:r>
+    </w:p>
+    <w:p>
+      <w:pPr>
+        <w:pStyle w:val="ListParagraph"/>
+      </w:pPr>
+      <w:r>
+        <w:rPr>
+          <w:noProof/>
+        </w:rPr>
         <w:drawing>
           <wp:inline distT="0" distB="0" distL="0" distR="0">
             <wp:extent cx="2189595" cy="3800104"/>
@@ -161,7 +223,7 @@
                     </pic:cNvPicPr>
                   </pic:nvPicPr>
                   <pic:blipFill>
-                    <a:blip r:embed="rId6">
+                    <a:blip r:embed="rId7">
                       <a:extLst>
                         <a:ext uri="{28A0092B-C50C-407E-A947-70E740481C1C}">
                           <a14:useLocalDpi xmlns:a14="http://schemas.microsoft.com/office/drawing/2010/main" val="0"/>
@@ -214,7 +276,7 @@
                     </pic:cNvPicPr>
                   </pic:nvPicPr>
                   <pic:blipFill>
-                    <a:blip r:embed="rId7">
+                    <a:blip r:embed="rId8">
                       <a:extLst>
                         <a:ext uri="{28A0092B-C50C-407E-A947-70E740481C1C}">
                           <a14:useLocalDpi xmlns:a14="http://schemas.microsoft.com/office/drawing/2010/main" val="0"/>
@@ -256,8 +318,16 @@
     <w:p>
       <w:pPr>
         <w:pStyle w:val="ListParagraph"/>
-      </w:pPr>
-      <w:r>
+        <w:rPr>
+          <w:b/>
+          <w:sz w:val="40"/>
+        </w:rPr>
+      </w:pPr>
+      <w:r>
+        <w:rPr>
+          <w:b/>
+          <w:sz w:val="40"/>
+        </w:rPr>
         <w:t>Chú ý: Thứ tự của Longitude và Latitude.</w:t>
       </w:r>
     </w:p>

</xml_diff>